<commit_message>
chinh sua activy diagram
</commit_message>
<xml_diff>
--- a/Documents/2-PhatBieuBaiToan.docx
+++ b/Documents/2-PhatBieuBaiToan.docx
@@ -126,7 +126,7 @@
           <w:szCs w:val="34"/>
           <w:lang w:val="en"/>
         </w:rPr>
-        <w:t>4</w:t>
+        <w:t>3</w:t>
       </w:r>
       <w:r>
         <w:rPr>
@@ -188,6 +188,8 @@
           <w:lang w:val="en-US"/>
         </w:rPr>
       </w:pPr>
+      <w:bookmarkStart w:id="0" w:name="_GoBack"/>
+      <w:bookmarkEnd w:id="0"/>
     </w:p>
     <w:p>
       <w:pPr>
@@ -996,30 +998,6 @@
                 <w:lang w:val="en-US" w:eastAsia="en-US" w:bidi="ar-SA"/>
               </w:rPr>
             </w:pPr>
-            <w:r>
-              <w:rPr>
-                <w:rFonts w:ascii="Arial" w:hAnsi="Arial" w:eastAsia="SimSun" w:cs="Arial"/>
-                <w:color w:val="0000FF"/>
-                <w:lang w:val="en-US"/>
-              </w:rPr>
-              <w:t>0</w:t>
-            </w:r>
-            <w:r>
-              <w:rPr>
-                <w:rFonts w:hint="default" w:ascii="Arial" w:hAnsi="Arial" w:eastAsia="SimSun" w:cs="Arial"/>
-                <w:color w:val="0000FF"/>
-                <w:lang w:val="en"/>
-              </w:rPr>
-              <w:t>4</w:t>
-            </w:r>
-            <w:r>
-              <w:rPr>
-                <w:rFonts w:ascii="Arial" w:hAnsi="Arial" w:eastAsia="SimSun" w:cs="Arial"/>
-                <w:color w:val="0000FF"/>
-                <w:lang w:val="en-US"/>
-              </w:rPr>
-              <w:t>/07/2020</w:t>
-            </w:r>
           </w:p>
         </w:tc>
         <w:tc>
@@ -1043,22 +1021,6 @@
                 <w:lang w:val="en-US" w:eastAsia="en-US" w:bidi="ar-SA"/>
               </w:rPr>
             </w:pPr>
-            <w:r>
-              <w:rPr>
-                <w:rFonts w:hint="default" w:ascii="Arial" w:hAnsi="Arial" w:eastAsia="SimSun" w:cs="Arial"/>
-                <w:color w:val="0000FF"/>
-                <w:lang w:val="en"/>
-              </w:rPr>
-              <w:t>4</w:t>
-            </w:r>
-            <w:r>
-              <w:rPr>
-                <w:rFonts w:ascii="Arial" w:hAnsi="Arial" w:eastAsia="SimSun" w:cs="Arial"/>
-                <w:color w:val="0000FF"/>
-                <w:lang w:val="en-US"/>
-              </w:rPr>
-              <w:t>.0</w:t>
-            </w:r>
           </w:p>
         </w:tc>
         <w:tc>
@@ -1082,22 +1044,6 @@
                 <w:lang w:val="en" w:eastAsia="en-US" w:bidi="ar-SA"/>
               </w:rPr>
             </w:pPr>
-            <w:r>
-              <w:rPr>
-                <w:rFonts w:ascii="Arial" w:hAnsi="Arial" w:eastAsia="SimSun" w:cs="Arial"/>
-                <w:color w:val="0000FF"/>
-                <w:lang w:val="en-US"/>
-              </w:rPr>
-              <w:t>Chỉnh sửa</w:t>
-            </w:r>
-            <w:r>
-              <w:rPr>
-                <w:rFonts w:hint="default" w:ascii="Arial" w:hAnsi="Arial" w:eastAsia="SimSun" w:cs="Arial"/>
-                <w:color w:val="0000FF"/>
-                <w:lang w:val="en"/>
-              </w:rPr>
-              <w:t xml:space="preserve"> ghi chú và quy định</w:t>
-            </w:r>
           </w:p>
         </w:tc>
         <w:tc>
@@ -1121,22 +1067,6 @@
                 <w:lang w:val="en" w:eastAsia="en-US" w:bidi="ar-SA"/>
               </w:rPr>
             </w:pPr>
-            <w:r>
-              <w:rPr>
-                <w:rFonts w:ascii="Arial" w:hAnsi="Arial" w:eastAsia="SimSun" w:cs="Arial"/>
-                <w:color w:val="0000FF"/>
-                <w:lang w:val="en-US"/>
-              </w:rPr>
-              <w:t>Nguyễn Thanh Tùng - 8</w:t>
-            </w:r>
-            <w:r>
-              <w:rPr>
-                <w:rFonts w:hint="default" w:ascii="Arial" w:hAnsi="Arial" w:eastAsia="SimSun" w:cs="Arial"/>
-                <w:color w:val="0000FF"/>
-                <w:lang w:val="en"/>
-              </w:rPr>
-              <w:t>2</w:t>
-            </w:r>
           </w:p>
         </w:tc>
       </w:tr>
@@ -4039,8 +3969,6 @@
               </w:rPr>
               <w:t xml:space="preserve"> nhật mậu khẩu mới là số CMND của đọc giả</w:t>
             </w:r>
-            <w:bookmarkStart w:id="0" w:name="_GoBack"/>
-            <w:bookmarkEnd w:id="0"/>
           </w:p>
         </w:tc>
         <w:tc>
@@ -5850,10 +5778,9 @@
           <w:r>
             <w:rPr>
               <w:rFonts w:hint="default"/>
-              <w:color w:val="0000FF"/>
               <w:lang w:val="en"/>
             </w:rPr>
-            <w:t>4</w:t>
+            <w:t>3</w:t>
           </w:r>
           <w:r>
             <w:rPr>
@@ -5916,18 +5843,11 @@
           </w:r>
           <w:r>
             <w:rPr>
-              <w:color w:val="0000FF"/>
-              <w:lang w:val="en-US"/>
-            </w:rPr>
-            <w:t>0</w:t>
-          </w:r>
-          <w:r>
-            <w:rPr>
               <w:rFonts w:hint="default"/>
               <w:color w:val="0000FF"/>
               <w:lang w:val="en"/>
             </w:rPr>
-            <w:t>4</w:t>
+            <w:t>03</w:t>
           </w:r>
           <w:r>
             <w:rPr>

</xml_diff>

<commit_message>
+ sequence và collobration ; ~ 4 docs;  + file nộp
</commit_message>
<xml_diff>
--- a/Documents/2-PhatBieuBaiToan.docx
+++ b/Documents/2-PhatBieuBaiToan.docx
@@ -126,7 +126,7 @@
           <w:szCs w:val="34"/>
           <w:lang w:val="en"/>
         </w:rPr>
-        <w:t>3</w:t>
+        <w:t>4</w:t>
       </w:r>
       <w:r>
         <w:rPr>
@@ -188,8 +188,6 @@
           <w:lang w:val="en-US"/>
         </w:rPr>
       </w:pPr>
-      <w:bookmarkStart w:id="0" w:name="_GoBack"/>
-      <w:bookmarkEnd w:id="0"/>
     </w:p>
     <w:p>
       <w:pPr>
@@ -998,6 +996,30 @@
                 <w:lang w:val="en-US" w:eastAsia="en-US" w:bidi="ar-SA"/>
               </w:rPr>
             </w:pPr>
+            <w:r>
+              <w:rPr>
+                <w:rFonts w:ascii="Arial" w:hAnsi="Arial" w:eastAsia="SimSun" w:cs="Arial"/>
+                <w:color w:val="0000FF"/>
+                <w:lang w:val="en-US"/>
+              </w:rPr>
+              <w:t>0</w:t>
+            </w:r>
+            <w:r>
+              <w:rPr>
+                <w:rFonts w:hint="default" w:ascii="Arial" w:hAnsi="Arial" w:eastAsia="SimSun" w:cs="Arial"/>
+                <w:color w:val="0000FF"/>
+                <w:lang w:val="en"/>
+              </w:rPr>
+              <w:t>4</w:t>
+            </w:r>
+            <w:r>
+              <w:rPr>
+                <w:rFonts w:ascii="Arial" w:hAnsi="Arial" w:eastAsia="SimSun" w:cs="Arial"/>
+                <w:color w:val="0000FF"/>
+                <w:lang w:val="en-US"/>
+              </w:rPr>
+              <w:t>/07/2020</w:t>
+            </w:r>
           </w:p>
         </w:tc>
         <w:tc>
@@ -1021,6 +1043,22 @@
                 <w:lang w:val="en-US" w:eastAsia="en-US" w:bidi="ar-SA"/>
               </w:rPr>
             </w:pPr>
+            <w:r>
+              <w:rPr>
+                <w:rFonts w:hint="default" w:ascii="Arial" w:hAnsi="Arial" w:eastAsia="SimSun" w:cs="Arial"/>
+                <w:color w:val="0000FF"/>
+                <w:lang w:val="en"/>
+              </w:rPr>
+              <w:t>4</w:t>
+            </w:r>
+            <w:r>
+              <w:rPr>
+                <w:rFonts w:ascii="Arial" w:hAnsi="Arial" w:eastAsia="SimSun" w:cs="Arial"/>
+                <w:color w:val="0000FF"/>
+                <w:lang w:val="en-US"/>
+              </w:rPr>
+              <w:t>.0</w:t>
+            </w:r>
           </w:p>
         </w:tc>
         <w:tc>
@@ -1044,6 +1082,30 @@
                 <w:lang w:val="en" w:eastAsia="en-US" w:bidi="ar-SA"/>
               </w:rPr>
             </w:pPr>
+            <w:r>
+              <w:rPr>
+                <w:rFonts w:ascii="Arial" w:hAnsi="Arial" w:eastAsia="SimSun" w:cs="Arial"/>
+                <w:color w:val="0000FF"/>
+                <w:lang w:val="en-US"/>
+              </w:rPr>
+              <w:t>Chỉnh sửa</w:t>
+            </w:r>
+            <w:r>
+              <w:rPr>
+                <w:rFonts w:hint="default" w:ascii="Arial" w:hAnsi="Arial" w:eastAsia="SimSun" w:cs="Arial"/>
+                <w:color w:val="0000FF"/>
+                <w:lang w:val="en"/>
+              </w:rPr>
+              <w:t xml:space="preserve"> ghi chú</w:t>
+            </w:r>
+            <w:r>
+              <w:rPr>
+                <w:rFonts w:ascii="Arial" w:hAnsi="Arial" w:eastAsia="SimSun" w:cs="Arial"/>
+                <w:color w:val="0000FF"/>
+                <w:lang w:val="en-US"/>
+              </w:rPr>
+              <w:t xml:space="preserve"> và quy định</w:t>
+            </w:r>
           </w:p>
         </w:tc>
         <w:tc>
@@ -1063,10 +1125,26 @@
               <w:spacing w:after="120"/>
               <w:rPr>
                 <w:rFonts w:hint="default" w:ascii="Arial" w:hAnsi="Arial" w:eastAsia="SimSun" w:cs="Arial"/>
-                <w:sz w:val="24"/>
-                <w:lang w:val="en" w:eastAsia="en-US" w:bidi="ar-SA"/>
+                <w:color w:val="0000FF"/>
+                <w:lang w:val="en" w:eastAsia="en-US"/>
               </w:rPr>
             </w:pPr>
+            <w:r>
+              <w:rPr>
+                <w:rFonts w:ascii="Arial" w:hAnsi="Arial" w:eastAsia="SimSun" w:cs="Arial"/>
+                <w:color w:val="0000FF"/>
+                <w:lang w:val="en-US"/>
+              </w:rPr>
+              <w:t>Nguyễn Thanh Tùng - 8</w:t>
+            </w:r>
+            <w:r>
+              <w:rPr>
+                <w:rFonts w:hint="default" w:ascii="Arial" w:hAnsi="Arial" w:eastAsia="SimSun" w:cs="Arial"/>
+                <w:color w:val="0000FF"/>
+                <w:lang w:val="en"/>
+              </w:rPr>
+              <w:t>2</w:t>
+            </w:r>
           </w:p>
         </w:tc>
       </w:tr>
@@ -3904,12 +3982,6 @@
             <w:insideH w:val="single" w:color="auto" w:sz="4" w:space="0"/>
             <w:insideV w:val="single" w:color="auto" w:sz="4" w:space="0"/>
           </w:tblBorders>
-          <w:tblCellMar>
-            <w:top w:w="0" w:type="dxa"/>
-            <w:left w:w="108" w:type="dxa"/>
-            <w:bottom w:w="0" w:type="dxa"/>
-            <w:right w:w="108" w:type="dxa"/>
-          </w:tblCellMar>
         </w:tblPrEx>
         <w:tc>
           <w:tcPr>
@@ -4202,12 +4274,6 @@
             <w:insideH w:val="single" w:color="auto" w:sz="4" w:space="0"/>
             <w:insideV w:val="single" w:color="auto" w:sz="4" w:space="0"/>
           </w:tblBorders>
-          <w:tblCellMar>
-            <w:top w:w="0" w:type="dxa"/>
-            <w:left w:w="108" w:type="dxa"/>
-            <w:bottom w:w="0" w:type="dxa"/>
-            <w:right w:w="108" w:type="dxa"/>
-          </w:tblCellMar>
         </w:tblPrEx>
         <w:tc>
           <w:tcPr>
@@ -4496,12 +4562,6 @@
             <w:insideH w:val="single" w:color="auto" w:sz="4" w:space="0"/>
             <w:insideV w:val="single" w:color="auto" w:sz="4" w:space="0"/>
           </w:tblBorders>
-          <w:tblCellMar>
-            <w:top w:w="0" w:type="dxa"/>
-            <w:left w:w="108" w:type="dxa"/>
-            <w:bottom w:w="0" w:type="dxa"/>
-            <w:right w:w="108" w:type="dxa"/>
-          </w:tblCellMar>
         </w:tblPrEx>
         <w:tc>
           <w:tcPr>
@@ -4772,12 +4832,6 @@
             <w:insideH w:val="single" w:color="auto" w:sz="4" w:space="0"/>
             <w:insideV w:val="single" w:color="auto" w:sz="4" w:space="0"/>
           </w:tblBorders>
-          <w:tblCellMar>
-            <w:top w:w="0" w:type="dxa"/>
-            <w:left w:w="108" w:type="dxa"/>
-            <w:bottom w:w="0" w:type="dxa"/>
-            <w:right w:w="108" w:type="dxa"/>
-          </w:tblCellMar>
         </w:tblPrEx>
         <w:tc>
           <w:tcPr>
@@ -5158,12 +5212,6 @@
           <w:insideH w:val="single" w:color="auto" w:sz="6" w:space="0"/>
           <w:insideV w:val="single" w:color="auto" w:sz="6" w:space="0"/>
         </w:tblBorders>
-        <w:tblCellMar>
-          <w:top w:w="0" w:type="dxa"/>
-          <w:left w:w="108" w:type="dxa"/>
-          <w:bottom w:w="0" w:type="dxa"/>
-          <w:right w:w="108" w:type="dxa"/>
-        </w:tblCellMar>
       </w:tblPrEx>
       <w:tc>
         <w:tcPr>
@@ -5778,9 +5826,10 @@
           <w:r>
             <w:rPr>
               <w:rFonts w:hint="default"/>
+              <w:color w:val="0000FF"/>
               <w:lang w:val="en"/>
             </w:rPr>
-            <w:t>3</w:t>
+            <w:t>4</w:t>
           </w:r>
           <w:r>
             <w:rPr>
@@ -5847,7 +5896,7 @@
               <w:color w:val="0000FF"/>
               <w:lang w:val="en"/>
             </w:rPr>
-            <w:t>03</w:t>
+            <w:t>04</w:t>
           </w:r>
           <w:r>
             <w:rPr>

</xml_diff>